<commit_message>
Modify Web Design Memo
</commit_message>
<xml_diff>
--- a/Document/Web Design Memo.docx
+++ b/Document/Web Design Memo.docx
@@ -323,9 +323,6 @@
                 </w:rPr>
                 <w:alias w:val="日期"/>
                 <w:id w:val="516659546"/>
-                <w:placeholder>
-                  <w:docPart w:val="26F3FF01981F4087874B026494A68DB7"/>
-                </w:placeholder>
                 <w:dataBinding w:prefixMappings="xmlns:ns0='http://schemas.microsoft.com/office/2006/coverPageProps'" w:xpath="/ns0:CoverPageProperties[1]/ns0:PublishDate[1]" w:storeItemID="{55AF091B-3C7A-41E3-B477-F2FDAA23CFDA}"/>
                 <w:date w:fullDate="2017-06-01T00:00:00Z">
                   <w:dateFormat w:val="yyyy/M/d"/>
@@ -432,6 +429,13 @@
     <w:sdt>
       <w:sdtPr>
         <w:rPr>
+          <w:rFonts w:asciiTheme="minorHAnsi" w:eastAsiaTheme="minorEastAsia" w:hAnsiTheme="minorHAnsi" w:cstheme="minorBidi"/>
+          <w:b w:val="0"/>
+          <w:bCs w:val="0"/>
+          <w:color w:val="auto"/>
+          <w:kern w:val="2"/>
+          <w:sz w:val="24"/>
+          <w:szCs w:val="22"/>
           <w:lang w:val="zh-TW"/>
         </w:rPr>
         <w:id w:val="1172681850"/>
@@ -440,15 +444,7 @@
           <w:docPartUnique/>
         </w:docPartObj>
       </w:sdtPr>
-      <w:sdtEndPr>
-        <w:rPr>
-          <w:rFonts w:asciiTheme="minorHAnsi" w:eastAsiaTheme="minorEastAsia" w:hAnsiTheme="minorHAnsi" w:cstheme="minorBidi"/>
-          <w:color w:val="auto"/>
-          <w:kern w:val="2"/>
-          <w:sz w:val="24"/>
-          <w:szCs w:val="22"/>
-        </w:rPr>
-      </w:sdtEndPr>
+      <w:sdtEndPr/>
       <w:sdtContent>
         <w:p>
           <w:pPr>
@@ -658,16 +654,109 @@
       </w:r>
     </w:p>
     <w:p>
-      <w:r>
-        <w:rPr>
-          <w:rFonts w:hint="eastAsia"/>
-        </w:rPr>
-        <w:t>特殊字元符號</w:t>
+      <w:pPr>
+        <w:pStyle w:val="a9"/>
+        <w:numPr>
+          <w:ilvl w:val="0"/>
+          <w:numId w:val="2"/>
+        </w:numPr>
+        <w:ind w:leftChars="0"/>
+      </w:pPr>
+      <w:r>
+        <w:t>Web</w:t>
+      </w:r>
+      <w:r>
+        <w:t>技術教學</w:t>
       </w:r>
     </w:p>
     <w:p>
-      <w:r>
-        <w:t>https://dev.w3.org/html5/html-author/charref</w:t>
+      <w:pPr>
+        <w:pStyle w:val="a9"/>
+        <w:ind w:leftChars="0" w:left="360"/>
+      </w:pPr>
+      <w:hyperlink r:id="rId8" w:history="1">
+        <w:r>
+          <w:rPr>
+            <w:rStyle w:val="a8"/>
+          </w:rPr>
+          <w:t>http://www.w3school.com.cn/index.html</w:t>
+        </w:r>
+      </w:hyperlink>
+    </w:p>
+    <w:p>
+      <w:pPr>
+        <w:pStyle w:val="a9"/>
+        <w:ind w:leftChars="0" w:left="360"/>
+      </w:pPr>
+    </w:p>
+    <w:p>
+      <w:pPr>
+        <w:pStyle w:val="a9"/>
+        <w:numPr>
+          <w:ilvl w:val="0"/>
+          <w:numId w:val="2"/>
+        </w:numPr>
+        <w:ind w:leftChars="0"/>
+      </w:pPr>
+      <w:r>
+        <w:t>網頁色碼</w:t>
+      </w:r>
+    </w:p>
+    <w:p>
+      <w:pPr>
+        <w:pStyle w:val="a9"/>
+        <w:ind w:leftChars="0" w:left="360"/>
+      </w:pPr>
+      <w:hyperlink r:id="rId9" w:history="1">
+        <w:r>
+          <w:rPr>
+            <w:rStyle w:val="a8"/>
+          </w:rPr>
+          <w:t>https://www.w3.org/wiki/CSS/Properties/color/keywords</w:t>
+        </w:r>
+      </w:hyperlink>
+    </w:p>
+    <w:p>
+      <w:pPr>
+        <w:pStyle w:val="a9"/>
+        <w:ind w:leftChars="0" w:left="360"/>
+      </w:pPr>
+    </w:p>
+    <w:p>
+      <w:pPr>
+        <w:pStyle w:val="a9"/>
+        <w:numPr>
+          <w:ilvl w:val="0"/>
+          <w:numId w:val="2"/>
+        </w:numPr>
+        <w:ind w:leftChars="0"/>
+      </w:pPr>
+      <w:r>
+        <w:rPr>
+          <w:rFonts w:hint="eastAsia"/>
+        </w:rPr>
+        <w:t>特殊字元符號</w:t>
+      </w:r>
+    </w:p>
+    <w:p>
+      <w:pPr>
+        <w:ind w:firstLine="360"/>
+      </w:pPr>
+      <w:hyperlink r:id="rId10" w:history="1">
+        <w:r>
+          <w:rPr>
+            <w:rStyle w:val="a8"/>
+          </w:rPr>
+          <w:t>https://dev.w3.org/html5/html-author/charref</w:t>
+        </w:r>
+      </w:hyperlink>
+    </w:p>
+    <w:p>
+      <w:pPr>
+        <w:widowControl/>
+      </w:pPr>
+      <w:r>
+        <w:br w:type="page"/>
       </w:r>
     </w:p>
     <w:p>
@@ -679,96 +768,19 @@
         </w:numPr>
       </w:pPr>
       <w:r>
+        <w:lastRenderedPageBreak/>
         <w:t>工具</w:t>
       </w:r>
     </w:p>
     <w:p>
-      <w:proofErr w:type="spellStart"/>
-      <w:r>
-        <w:rPr>
-          <w:rFonts w:hint="eastAsia"/>
-        </w:rPr>
-        <w:t>BootStrap</w:t>
-      </w:r>
-      <w:proofErr w:type="spellEnd"/>
-      <w:r>
-        <w:rPr>
-          <w:rFonts w:hint="eastAsia"/>
-        </w:rPr>
-        <w:t xml:space="preserve"> </w:t>
-      </w:r>
-      <w:r>
-        <w:rPr>
-          <w:rFonts w:hint="eastAsia"/>
-        </w:rPr>
-        <w:t>提供「適用性網頁設計」</w:t>
-      </w:r>
-      <w:r>
-        <w:rPr>
-          <w:rFonts w:hint="eastAsia"/>
-        </w:rPr>
-        <w:t xml:space="preserve"> (RWD Responsive Web Design)</w:t>
-      </w:r>
-    </w:p>
-    <w:p>
-      <w:proofErr w:type="spellStart"/>
-      <w:proofErr w:type="gramStart"/>
-      <w:r>
-        <w:t>jQuery</w:t>
-      </w:r>
-      <w:proofErr w:type="spellEnd"/>
-      <w:proofErr w:type="gramEnd"/>
-    </w:p>
-    <w:p>
-      <w:proofErr w:type="spellStart"/>
-      <w:proofErr w:type="gramStart"/>
-      <w:r>
-        <w:t>jQuery</w:t>
-      </w:r>
-      <w:proofErr w:type="spellEnd"/>
-      <w:proofErr w:type="gramEnd"/>
-      <w:r>
-        <w:t xml:space="preserve"> UI</w:t>
-      </w:r>
-    </w:p>
-    <w:p>
-      <w:proofErr w:type="spellStart"/>
-      <w:r>
-        <w:rPr>
-          <w:rFonts w:hint="eastAsia"/>
-        </w:rPr>
-        <w:t>jQuery</w:t>
-      </w:r>
-      <w:proofErr w:type="spellEnd"/>
-      <w:r>
-        <w:rPr>
-          <w:rFonts w:hint="eastAsia"/>
-        </w:rPr>
-        <w:t xml:space="preserve"> Mobile </w:t>
-      </w:r>
-      <w:r>
-        <w:rPr>
-          <w:rFonts w:hint="eastAsia"/>
-        </w:rPr>
-        <w:t>手機專用</w:t>
-      </w:r>
-    </w:p>
-    <w:p/>
-    <w:p>
-      <w:r>
-        <w:rPr>
-          <w:rFonts w:hint="eastAsia"/>
-        </w:rPr>
-        <w:t>開發工具</w:t>
-      </w:r>
-    </w:p>
-    <w:p>
-      <w:r>
-        <w:rPr>
-          <w:rFonts w:hint="eastAsia"/>
-        </w:rPr>
-        <w:t xml:space="preserve">* </w:t>
-      </w:r>
+      <w:pPr>
+        <w:pStyle w:val="a9"/>
+        <w:numPr>
+          <w:ilvl w:val="0"/>
+          <w:numId w:val="6"/>
+        </w:numPr>
+        <w:ind w:leftChars="0"/>
+      </w:pPr>
       <w:r>
         <w:rPr>
           <w:rFonts w:hint="eastAsia"/>
@@ -785,11 +797,19 @@
       <w:proofErr w:type="spellEnd"/>
     </w:p>
     <w:p>
-      <w:r>
-        <w:rPr>
-          <w:rFonts w:hint="eastAsia"/>
-        </w:rPr>
-        <w:t xml:space="preserve">* Visual Studio Code </w:t>
+      <w:pPr>
+        <w:pStyle w:val="a9"/>
+        <w:numPr>
+          <w:ilvl w:val="0"/>
+          <w:numId w:val="6"/>
+        </w:numPr>
+        <w:ind w:leftChars="0"/>
+      </w:pPr>
+      <w:r>
+        <w:rPr>
+          <w:rFonts w:hint="eastAsia"/>
+        </w:rPr>
+        <w:t xml:space="preserve">Visual Studio Code </w:t>
       </w:r>
       <w:r>
         <w:rPr>
@@ -808,133 +828,286 @@
         </w:numPr>
       </w:pPr>
       <w:r>
-        <w:t>說明</w:t>
+        <w:t>常用</w:t>
+      </w:r>
+      <w:r>
+        <w:t>Lib</w:t>
+      </w:r>
+      <w:r>
+        <w:t xml:space="preserve"> </w:t>
       </w:r>
     </w:p>
     <w:p>
-      <w:bookmarkStart w:id="1" w:name="_GoBack"/>
-      <w:bookmarkEnd w:id="1"/>
+      <w:pPr>
+        <w:pStyle w:val="a9"/>
+        <w:numPr>
+          <w:ilvl w:val="0"/>
+          <w:numId w:val="5"/>
+        </w:numPr>
+        <w:ind w:leftChars="0"/>
+      </w:pPr>
+      <w:proofErr w:type="spellStart"/>
+      <w:r>
+        <w:rPr>
+          <w:rFonts w:hint="eastAsia"/>
+        </w:rPr>
+        <w:t>BootStrap</w:t>
+      </w:r>
+      <w:proofErr w:type="spellEnd"/>
+      <w:r>
+        <w:rPr>
+          <w:rFonts w:hint="eastAsia"/>
+        </w:rPr>
+        <w:t xml:space="preserve"> </w:t>
+      </w:r>
+      <w:r>
+        <w:rPr>
+          <w:rFonts w:hint="eastAsia"/>
+        </w:rPr>
+        <w:t>提供「適用性網頁設計」</w:t>
+      </w:r>
+      <w:r>
+        <w:rPr>
+          <w:rFonts w:hint="eastAsia"/>
+        </w:rPr>
+        <w:t xml:space="preserve"> (RWD Responsive Web Design)</w:t>
+      </w:r>
     </w:p>
     <w:p>
-      <w:r>
-        <w:rPr>
-          <w:rFonts w:hint="eastAsia"/>
-        </w:rPr>
-        <w:t xml:space="preserve">meta </w:t>
-      </w:r>
-      <w:r>
-        <w:rPr>
-          <w:rFonts w:hint="eastAsia"/>
-        </w:rPr>
-        <w:t>元素</w:t>
-      </w:r>
-      <w:r>
-        <w:rPr>
-          <w:rFonts w:hint="eastAsia"/>
-        </w:rPr>
-        <w:t xml:space="preserve"> (metadata </w:t>
-      </w:r>
-      <w:r>
-        <w:rPr>
-          <w:rFonts w:hint="eastAsia"/>
-        </w:rPr>
-        <w:t>中繼資料</w:t>
-      </w:r>
-      <w:r>
-        <w:rPr>
-          <w:rFonts w:hint="eastAsia"/>
-        </w:rPr>
-        <w:t xml:space="preserve">): </w:t>
-      </w:r>
-      <w:r>
-        <w:rPr>
-          <w:rFonts w:hint="eastAsia"/>
-        </w:rPr>
-        <w:t>標記檔案所使用的編碼、作者、何時編寫完成</w:t>
-      </w:r>
+      <w:pPr>
+        <w:pStyle w:val="a9"/>
+        <w:numPr>
+          <w:ilvl w:val="0"/>
+          <w:numId w:val="5"/>
+        </w:numPr>
+        <w:ind w:leftChars="0"/>
+      </w:pPr>
+      <w:proofErr w:type="spellStart"/>
+      <w:r>
+        <w:t>jQuery</w:t>
+      </w:r>
+      <w:proofErr w:type="spellEnd"/>
     </w:p>
     <w:p>
-      <w:r>
-        <w:t>&lt;</w:t>
-      </w:r>
-      <w:proofErr w:type="gramStart"/>
-      <w:r>
-        <w:t>meta</w:t>
-      </w:r>
-      <w:proofErr w:type="gramEnd"/>
-      <w:r>
-        <w:t xml:space="preserve"> charset="UTF-8"&gt;</w:t>
+      <w:pPr>
+        <w:pStyle w:val="a9"/>
+        <w:numPr>
+          <w:ilvl w:val="0"/>
+          <w:numId w:val="5"/>
+        </w:numPr>
+        <w:ind w:leftChars="0"/>
+      </w:pPr>
+      <w:proofErr w:type="spellStart"/>
+      <w:r>
+        <w:t>jQuery</w:t>
+      </w:r>
+      <w:proofErr w:type="spellEnd"/>
+      <w:r>
+        <w:t xml:space="preserve"> UI</w:t>
       </w:r>
     </w:p>
-    <w:p/>
-    <w:p/>
-    <w:p/>
     <w:p>
-      <w:r>
-        <w:rPr>
-          <w:rFonts w:hint="eastAsia"/>
-        </w:rPr>
-        <w:t xml:space="preserve">JavaScript </w:t>
-      </w:r>
-      <w:r>
-        <w:rPr>
-          <w:rFonts w:hint="eastAsia"/>
-        </w:rPr>
-        <w:t>是依循</w:t>
-      </w:r>
-      <w:r>
-        <w:rPr>
-          <w:rFonts w:hint="eastAsia"/>
-        </w:rPr>
-        <w:t xml:space="preserve"> </w:t>
-      </w:r>
+      <w:pPr>
+        <w:pStyle w:val="a9"/>
+        <w:numPr>
+          <w:ilvl w:val="0"/>
+          <w:numId w:val="5"/>
+        </w:numPr>
+        <w:ind w:leftChars="0"/>
+      </w:pPr>
       <w:proofErr w:type="spellStart"/>
       <w:r>
         <w:rPr>
           <w:rFonts w:hint="eastAsia"/>
         </w:rPr>
-        <w:t>ECMAScript</w:t>
+        <w:t>jQuery</w:t>
       </w:r>
       <w:proofErr w:type="spellEnd"/>
       <w:r>
         <w:rPr>
           <w:rFonts w:hint="eastAsia"/>
         </w:rPr>
-        <w:t xml:space="preserve">　規格</w:t>
-      </w:r>
-      <w:r>
-        <w:rPr>
-          <w:rFonts w:hint="eastAsia"/>
-        </w:rPr>
-        <w:t>(</w:t>
-      </w:r>
-      <w:r>
-        <w:rPr>
-          <w:rFonts w:hint="eastAsia"/>
-        </w:rPr>
-        <w:t>簡稱</w:t>
-      </w:r>
-      <w:r>
-        <w:rPr>
-          <w:rFonts w:hint="eastAsia"/>
-        </w:rPr>
-        <w:t xml:space="preserve">ES </w:t>
-      </w:r>
-      <w:r>
-        <w:rPr>
-          <w:rFonts w:hint="eastAsia"/>
-        </w:rPr>
-        <w:t>目前最新到</w:t>
-      </w:r>
-      <w:r>
-        <w:rPr>
-          <w:rFonts w:hint="eastAsia"/>
-        </w:rPr>
-        <w:t>ES 6)</w:t>
+        <w:t xml:space="preserve"> Mobile </w:t>
+      </w:r>
+      <w:r>
+        <w:rPr>
+          <w:rFonts w:hint="eastAsia"/>
+        </w:rPr>
+        <w:t>手機專用</w:t>
       </w:r>
     </w:p>
     <w:p/>
     <w:p>
+      <w:pPr>
+        <w:widowControl/>
+      </w:pPr>
+      <w:r>
+        <w:br w:type="page"/>
+      </w:r>
+    </w:p>
+    <w:p>
+      <w:pPr>
+        <w:pStyle w:val="1"/>
+        <w:numPr>
+          <w:ilvl w:val="0"/>
+          <w:numId w:val="1"/>
+        </w:numPr>
+      </w:pPr>
+      <w:r>
+        <w:lastRenderedPageBreak/>
+        <w:t>說明</w:t>
+      </w:r>
+    </w:p>
+    <w:p>
+      <w:pPr>
+        <w:pStyle w:val="a9"/>
+        <w:numPr>
+          <w:ilvl w:val="0"/>
+          <w:numId w:val="3"/>
+        </w:numPr>
+        <w:ind w:leftChars="0"/>
+      </w:pPr>
+      <w:bookmarkStart w:id="1" w:name="_GoBack"/>
+      <w:bookmarkEnd w:id="1"/>
+      <w:r>
+        <w:rPr>
+          <w:rFonts w:hint="eastAsia"/>
+        </w:rPr>
+        <w:t xml:space="preserve">meta </w:t>
+      </w:r>
+      <w:r>
+        <w:rPr>
+          <w:rFonts w:hint="eastAsia"/>
+        </w:rPr>
+        <w:t>元素</w:t>
+      </w:r>
+      <w:r>
+        <w:rPr>
+          <w:rFonts w:hint="eastAsia"/>
+        </w:rPr>
+        <w:t xml:space="preserve"> (metadata </w:t>
+      </w:r>
+      <w:r>
+        <w:rPr>
+          <w:rFonts w:hint="eastAsia"/>
+        </w:rPr>
+        <w:t>中繼資料</w:t>
+      </w:r>
+      <w:r>
+        <w:rPr>
+          <w:rFonts w:hint="eastAsia"/>
+        </w:rPr>
+        <w:t xml:space="preserve">): </w:t>
+      </w:r>
+      <w:r>
+        <w:rPr>
+          <w:rFonts w:hint="eastAsia"/>
+        </w:rPr>
+        <w:t>標記檔案所使用的編碼、作者、何時編寫完成</w:t>
+      </w:r>
+      <w:r>
+        <w:t xml:space="preserve"> </w:t>
+      </w:r>
+      <w:r>
+        <w:t>&lt;meta charset="UTF-8"&gt;</w:t>
+      </w:r>
+    </w:p>
+    <w:p/>
+    <w:p>
+      <w:pPr>
+        <w:pStyle w:val="a9"/>
+        <w:numPr>
+          <w:ilvl w:val="0"/>
+          <w:numId w:val="3"/>
+        </w:numPr>
+        <w:ind w:leftChars="0"/>
+      </w:pPr>
+      <w:r>
+        <w:rPr>
+          <w:rFonts w:hint="eastAsia"/>
+        </w:rPr>
+        <w:t xml:space="preserve">JavaScript </w:t>
+      </w:r>
+      <w:r>
+        <w:rPr>
+          <w:rFonts w:hint="eastAsia"/>
+        </w:rPr>
+        <w:t>是依循</w:t>
+      </w:r>
+      <w:r>
+        <w:rPr>
+          <w:rFonts w:hint="eastAsia"/>
+        </w:rPr>
+        <w:t xml:space="preserve"> </w:t>
+      </w:r>
+      <w:proofErr w:type="spellStart"/>
+      <w:r>
+        <w:rPr>
+          <w:rFonts w:hint="eastAsia"/>
+        </w:rPr>
+        <w:t>ECMAScript</w:t>
+      </w:r>
+      <w:proofErr w:type="spellEnd"/>
+      <w:r>
+        <w:rPr>
+          <w:rFonts w:hint="eastAsia"/>
+        </w:rPr>
+        <w:t xml:space="preserve">　規格</w:t>
+      </w:r>
+      <w:r>
+        <w:rPr>
+          <w:rFonts w:hint="eastAsia"/>
+        </w:rPr>
+        <w:t>(</w:t>
+      </w:r>
+      <w:r>
+        <w:rPr>
+          <w:rFonts w:hint="eastAsia"/>
+        </w:rPr>
+        <w:t>簡稱</w:t>
+      </w:r>
+      <w:r>
+        <w:rPr>
+          <w:rFonts w:hint="eastAsia"/>
+        </w:rPr>
+        <w:t xml:space="preserve">ES </w:t>
+      </w:r>
+      <w:r>
+        <w:rPr>
+          <w:rFonts w:hint="eastAsia"/>
+        </w:rPr>
+        <w:t>目前最新到</w:t>
+      </w:r>
+      <w:r>
+        <w:rPr>
+          <w:rFonts w:hint="eastAsia"/>
+        </w:rPr>
+        <w:t>ES 6)</w:t>
+      </w:r>
+    </w:p>
+    <w:p>
+      <w:pPr>
+        <w:ind w:left="360"/>
+      </w:pPr>
+      <w:hyperlink r:id="rId11" w:history="1">
+        <w:r>
+          <w:rPr>
+            <w:rStyle w:val="a8"/>
+          </w:rPr>
+          <w:t>http://kangax.github.io/compat-table/es6/</w:t>
+        </w:r>
+      </w:hyperlink>
+    </w:p>
+    <w:p/>
+    <w:p>
+      <w:pPr>
+        <w:pStyle w:val="a9"/>
+        <w:numPr>
+          <w:ilvl w:val="0"/>
+          <w:numId w:val="3"/>
+        </w:numPr>
+        <w:ind w:leftChars="0"/>
+      </w:pPr>
       <w:r>
         <w:rPr>
           <w:rFonts w:hint="eastAsia"/>
@@ -1057,8 +1230,468 @@
       </w:pPr>
     </w:lvl>
   </w:abstractNum>
+  <w:abstractNum w:abstractNumId="1">
+    <w:nsid w:val="05ED7B04"/>
+    <w:multiLevelType w:val="hybridMultilevel"/>
+    <w:tmpl w:val="B0820582"/>
+    <w:lvl w:ilvl="0" w:tplc="2E8656DC">
+      <w:start w:val="1"/>
+      <w:numFmt w:val="decimal"/>
+      <w:lvlText w:val="%1."/>
+      <w:lvlJc w:val="left"/>
+      <w:pPr>
+        <w:ind w:left="360" w:hanging="360"/>
+      </w:pPr>
+      <w:rPr>
+        <w:rFonts w:hint="default"/>
+      </w:rPr>
+    </w:lvl>
+    <w:lvl w:ilvl="1" w:tplc="04090019" w:tentative="1">
+      <w:start w:val="1"/>
+      <w:numFmt w:val="ideographTraditional"/>
+      <w:lvlText w:val="%2、"/>
+      <w:lvlJc w:val="left"/>
+      <w:pPr>
+        <w:ind w:left="960" w:hanging="480"/>
+      </w:pPr>
+    </w:lvl>
+    <w:lvl w:ilvl="2" w:tplc="0409001B" w:tentative="1">
+      <w:start w:val="1"/>
+      <w:numFmt w:val="lowerRoman"/>
+      <w:lvlText w:val="%3."/>
+      <w:lvlJc w:val="right"/>
+      <w:pPr>
+        <w:ind w:left="1440" w:hanging="480"/>
+      </w:pPr>
+    </w:lvl>
+    <w:lvl w:ilvl="3" w:tplc="0409000F" w:tentative="1">
+      <w:start w:val="1"/>
+      <w:numFmt w:val="decimal"/>
+      <w:lvlText w:val="%4."/>
+      <w:lvlJc w:val="left"/>
+      <w:pPr>
+        <w:ind w:left="1920" w:hanging="480"/>
+      </w:pPr>
+    </w:lvl>
+    <w:lvl w:ilvl="4" w:tplc="04090019" w:tentative="1">
+      <w:start w:val="1"/>
+      <w:numFmt w:val="ideographTraditional"/>
+      <w:lvlText w:val="%5、"/>
+      <w:lvlJc w:val="left"/>
+      <w:pPr>
+        <w:ind w:left="2400" w:hanging="480"/>
+      </w:pPr>
+    </w:lvl>
+    <w:lvl w:ilvl="5" w:tplc="0409001B" w:tentative="1">
+      <w:start w:val="1"/>
+      <w:numFmt w:val="lowerRoman"/>
+      <w:lvlText w:val="%6."/>
+      <w:lvlJc w:val="right"/>
+      <w:pPr>
+        <w:ind w:left="2880" w:hanging="480"/>
+      </w:pPr>
+    </w:lvl>
+    <w:lvl w:ilvl="6" w:tplc="0409000F" w:tentative="1">
+      <w:start w:val="1"/>
+      <w:numFmt w:val="decimal"/>
+      <w:lvlText w:val="%7."/>
+      <w:lvlJc w:val="left"/>
+      <w:pPr>
+        <w:ind w:left="3360" w:hanging="480"/>
+      </w:pPr>
+    </w:lvl>
+    <w:lvl w:ilvl="7" w:tplc="04090019" w:tentative="1">
+      <w:start w:val="1"/>
+      <w:numFmt w:val="ideographTraditional"/>
+      <w:lvlText w:val="%8、"/>
+      <w:lvlJc w:val="left"/>
+      <w:pPr>
+        <w:ind w:left="3840" w:hanging="480"/>
+      </w:pPr>
+    </w:lvl>
+    <w:lvl w:ilvl="8" w:tplc="0409001B" w:tentative="1">
+      <w:start w:val="1"/>
+      <w:numFmt w:val="lowerRoman"/>
+      <w:lvlText w:val="%9."/>
+      <w:lvlJc w:val="right"/>
+      <w:pPr>
+        <w:ind w:left="4320" w:hanging="480"/>
+      </w:pPr>
+    </w:lvl>
+  </w:abstractNum>
+  <w:abstractNum w:abstractNumId="2">
+    <w:nsid w:val="0D052277"/>
+    <w:multiLevelType w:val="hybridMultilevel"/>
+    <w:tmpl w:val="2CA41730"/>
+    <w:lvl w:ilvl="0" w:tplc="BEE62F84">
+      <w:start w:val="1"/>
+      <w:numFmt w:val="decimal"/>
+      <w:lvlText w:val="%1."/>
+      <w:lvlJc w:val="left"/>
+      <w:pPr>
+        <w:ind w:left="360" w:hanging="360"/>
+      </w:pPr>
+      <w:rPr>
+        <w:rFonts w:hint="default"/>
+      </w:rPr>
+    </w:lvl>
+    <w:lvl w:ilvl="1" w:tplc="04090019" w:tentative="1">
+      <w:start w:val="1"/>
+      <w:numFmt w:val="ideographTraditional"/>
+      <w:lvlText w:val="%2、"/>
+      <w:lvlJc w:val="left"/>
+      <w:pPr>
+        <w:ind w:left="960" w:hanging="480"/>
+      </w:pPr>
+    </w:lvl>
+    <w:lvl w:ilvl="2" w:tplc="0409001B" w:tentative="1">
+      <w:start w:val="1"/>
+      <w:numFmt w:val="lowerRoman"/>
+      <w:lvlText w:val="%3."/>
+      <w:lvlJc w:val="right"/>
+      <w:pPr>
+        <w:ind w:left="1440" w:hanging="480"/>
+      </w:pPr>
+    </w:lvl>
+    <w:lvl w:ilvl="3" w:tplc="0409000F" w:tentative="1">
+      <w:start w:val="1"/>
+      <w:numFmt w:val="decimal"/>
+      <w:lvlText w:val="%4."/>
+      <w:lvlJc w:val="left"/>
+      <w:pPr>
+        <w:ind w:left="1920" w:hanging="480"/>
+      </w:pPr>
+    </w:lvl>
+    <w:lvl w:ilvl="4" w:tplc="04090019" w:tentative="1">
+      <w:start w:val="1"/>
+      <w:numFmt w:val="ideographTraditional"/>
+      <w:lvlText w:val="%5、"/>
+      <w:lvlJc w:val="left"/>
+      <w:pPr>
+        <w:ind w:left="2400" w:hanging="480"/>
+      </w:pPr>
+    </w:lvl>
+    <w:lvl w:ilvl="5" w:tplc="0409001B" w:tentative="1">
+      <w:start w:val="1"/>
+      <w:numFmt w:val="lowerRoman"/>
+      <w:lvlText w:val="%6."/>
+      <w:lvlJc w:val="right"/>
+      <w:pPr>
+        <w:ind w:left="2880" w:hanging="480"/>
+      </w:pPr>
+    </w:lvl>
+    <w:lvl w:ilvl="6" w:tplc="0409000F" w:tentative="1">
+      <w:start w:val="1"/>
+      <w:numFmt w:val="decimal"/>
+      <w:lvlText w:val="%7."/>
+      <w:lvlJc w:val="left"/>
+      <w:pPr>
+        <w:ind w:left="3360" w:hanging="480"/>
+      </w:pPr>
+    </w:lvl>
+    <w:lvl w:ilvl="7" w:tplc="04090019" w:tentative="1">
+      <w:start w:val="1"/>
+      <w:numFmt w:val="ideographTraditional"/>
+      <w:lvlText w:val="%8、"/>
+      <w:lvlJc w:val="left"/>
+      <w:pPr>
+        <w:ind w:left="3840" w:hanging="480"/>
+      </w:pPr>
+    </w:lvl>
+    <w:lvl w:ilvl="8" w:tplc="0409001B" w:tentative="1">
+      <w:start w:val="1"/>
+      <w:numFmt w:val="lowerRoman"/>
+      <w:lvlText w:val="%9."/>
+      <w:lvlJc w:val="right"/>
+      <w:pPr>
+        <w:ind w:left="4320" w:hanging="480"/>
+      </w:pPr>
+    </w:lvl>
+  </w:abstractNum>
+  <w:abstractNum w:abstractNumId="3">
+    <w:nsid w:val="1E95746B"/>
+    <w:multiLevelType w:val="hybridMultilevel"/>
+    <w:tmpl w:val="7CDED682"/>
+    <w:lvl w:ilvl="0" w:tplc="6AEAFA7E">
+      <w:start w:val="1"/>
+      <w:numFmt w:val="decimal"/>
+      <w:lvlText w:val="%1."/>
+      <w:lvlJc w:val="left"/>
+      <w:pPr>
+        <w:ind w:left="360" w:hanging="360"/>
+      </w:pPr>
+      <w:rPr>
+        <w:rFonts w:hint="default"/>
+      </w:rPr>
+    </w:lvl>
+    <w:lvl w:ilvl="1" w:tplc="04090019" w:tentative="1">
+      <w:start w:val="1"/>
+      <w:numFmt w:val="ideographTraditional"/>
+      <w:lvlText w:val="%2、"/>
+      <w:lvlJc w:val="left"/>
+      <w:pPr>
+        <w:ind w:left="960" w:hanging="480"/>
+      </w:pPr>
+    </w:lvl>
+    <w:lvl w:ilvl="2" w:tplc="0409001B" w:tentative="1">
+      <w:start w:val="1"/>
+      <w:numFmt w:val="lowerRoman"/>
+      <w:lvlText w:val="%3."/>
+      <w:lvlJc w:val="right"/>
+      <w:pPr>
+        <w:ind w:left="1440" w:hanging="480"/>
+      </w:pPr>
+    </w:lvl>
+    <w:lvl w:ilvl="3" w:tplc="0409000F" w:tentative="1">
+      <w:start w:val="1"/>
+      <w:numFmt w:val="decimal"/>
+      <w:lvlText w:val="%4."/>
+      <w:lvlJc w:val="left"/>
+      <w:pPr>
+        <w:ind w:left="1920" w:hanging="480"/>
+      </w:pPr>
+    </w:lvl>
+    <w:lvl w:ilvl="4" w:tplc="04090019" w:tentative="1">
+      <w:start w:val="1"/>
+      <w:numFmt w:val="ideographTraditional"/>
+      <w:lvlText w:val="%5、"/>
+      <w:lvlJc w:val="left"/>
+      <w:pPr>
+        <w:ind w:left="2400" w:hanging="480"/>
+      </w:pPr>
+    </w:lvl>
+    <w:lvl w:ilvl="5" w:tplc="0409001B" w:tentative="1">
+      <w:start w:val="1"/>
+      <w:numFmt w:val="lowerRoman"/>
+      <w:lvlText w:val="%6."/>
+      <w:lvlJc w:val="right"/>
+      <w:pPr>
+        <w:ind w:left="2880" w:hanging="480"/>
+      </w:pPr>
+    </w:lvl>
+    <w:lvl w:ilvl="6" w:tplc="0409000F" w:tentative="1">
+      <w:start w:val="1"/>
+      <w:numFmt w:val="decimal"/>
+      <w:lvlText w:val="%7."/>
+      <w:lvlJc w:val="left"/>
+      <w:pPr>
+        <w:ind w:left="3360" w:hanging="480"/>
+      </w:pPr>
+    </w:lvl>
+    <w:lvl w:ilvl="7" w:tplc="04090019" w:tentative="1">
+      <w:start w:val="1"/>
+      <w:numFmt w:val="ideographTraditional"/>
+      <w:lvlText w:val="%8、"/>
+      <w:lvlJc w:val="left"/>
+      <w:pPr>
+        <w:ind w:left="3840" w:hanging="480"/>
+      </w:pPr>
+    </w:lvl>
+    <w:lvl w:ilvl="8" w:tplc="0409001B" w:tentative="1">
+      <w:start w:val="1"/>
+      <w:numFmt w:val="lowerRoman"/>
+      <w:lvlText w:val="%9."/>
+      <w:lvlJc w:val="right"/>
+      <w:pPr>
+        <w:ind w:left="4320" w:hanging="480"/>
+      </w:pPr>
+    </w:lvl>
+  </w:abstractNum>
+  <w:abstractNum w:abstractNumId="4">
+    <w:nsid w:val="276D46F5"/>
+    <w:multiLevelType w:val="hybridMultilevel"/>
+    <w:tmpl w:val="33D4DAB2"/>
+    <w:lvl w:ilvl="0" w:tplc="A544AEEC">
+      <w:start w:val="1"/>
+      <w:numFmt w:val="decimal"/>
+      <w:lvlText w:val="%1."/>
+      <w:lvlJc w:val="left"/>
+      <w:pPr>
+        <w:ind w:left="360" w:hanging="360"/>
+      </w:pPr>
+      <w:rPr>
+        <w:rFonts w:hint="default"/>
+      </w:rPr>
+    </w:lvl>
+    <w:lvl w:ilvl="1" w:tplc="04090019" w:tentative="1">
+      <w:start w:val="1"/>
+      <w:numFmt w:val="ideographTraditional"/>
+      <w:lvlText w:val="%2、"/>
+      <w:lvlJc w:val="left"/>
+      <w:pPr>
+        <w:ind w:left="960" w:hanging="480"/>
+      </w:pPr>
+    </w:lvl>
+    <w:lvl w:ilvl="2" w:tplc="0409001B" w:tentative="1">
+      <w:start w:val="1"/>
+      <w:numFmt w:val="lowerRoman"/>
+      <w:lvlText w:val="%3."/>
+      <w:lvlJc w:val="right"/>
+      <w:pPr>
+        <w:ind w:left="1440" w:hanging="480"/>
+      </w:pPr>
+    </w:lvl>
+    <w:lvl w:ilvl="3" w:tplc="0409000F" w:tentative="1">
+      <w:start w:val="1"/>
+      <w:numFmt w:val="decimal"/>
+      <w:lvlText w:val="%4."/>
+      <w:lvlJc w:val="left"/>
+      <w:pPr>
+        <w:ind w:left="1920" w:hanging="480"/>
+      </w:pPr>
+    </w:lvl>
+    <w:lvl w:ilvl="4" w:tplc="04090019" w:tentative="1">
+      <w:start w:val="1"/>
+      <w:numFmt w:val="ideographTraditional"/>
+      <w:lvlText w:val="%5、"/>
+      <w:lvlJc w:val="left"/>
+      <w:pPr>
+        <w:ind w:left="2400" w:hanging="480"/>
+      </w:pPr>
+    </w:lvl>
+    <w:lvl w:ilvl="5" w:tplc="0409001B" w:tentative="1">
+      <w:start w:val="1"/>
+      <w:numFmt w:val="lowerRoman"/>
+      <w:lvlText w:val="%6."/>
+      <w:lvlJc w:val="right"/>
+      <w:pPr>
+        <w:ind w:left="2880" w:hanging="480"/>
+      </w:pPr>
+    </w:lvl>
+    <w:lvl w:ilvl="6" w:tplc="0409000F" w:tentative="1">
+      <w:start w:val="1"/>
+      <w:numFmt w:val="decimal"/>
+      <w:lvlText w:val="%7."/>
+      <w:lvlJc w:val="left"/>
+      <w:pPr>
+        <w:ind w:left="3360" w:hanging="480"/>
+      </w:pPr>
+    </w:lvl>
+    <w:lvl w:ilvl="7" w:tplc="04090019" w:tentative="1">
+      <w:start w:val="1"/>
+      <w:numFmt w:val="ideographTraditional"/>
+      <w:lvlText w:val="%8、"/>
+      <w:lvlJc w:val="left"/>
+      <w:pPr>
+        <w:ind w:left="3840" w:hanging="480"/>
+      </w:pPr>
+    </w:lvl>
+    <w:lvl w:ilvl="8" w:tplc="0409001B" w:tentative="1">
+      <w:start w:val="1"/>
+      <w:numFmt w:val="lowerRoman"/>
+      <w:lvlText w:val="%9."/>
+      <w:lvlJc w:val="right"/>
+      <w:pPr>
+        <w:ind w:left="4320" w:hanging="480"/>
+      </w:pPr>
+    </w:lvl>
+  </w:abstractNum>
+  <w:abstractNum w:abstractNumId="5">
+    <w:nsid w:val="43BA6976"/>
+    <w:multiLevelType w:val="hybridMultilevel"/>
+    <w:tmpl w:val="F63280E4"/>
+    <w:lvl w:ilvl="0" w:tplc="BD004658">
+      <w:start w:val="1"/>
+      <w:numFmt w:val="decimal"/>
+      <w:lvlText w:val="%1."/>
+      <w:lvlJc w:val="left"/>
+      <w:pPr>
+        <w:ind w:left="360" w:hanging="360"/>
+      </w:pPr>
+      <w:rPr>
+        <w:rFonts w:hint="default"/>
+      </w:rPr>
+    </w:lvl>
+    <w:lvl w:ilvl="1" w:tplc="04090019" w:tentative="1">
+      <w:start w:val="1"/>
+      <w:numFmt w:val="ideographTraditional"/>
+      <w:lvlText w:val="%2、"/>
+      <w:lvlJc w:val="left"/>
+      <w:pPr>
+        <w:ind w:left="960" w:hanging="480"/>
+      </w:pPr>
+    </w:lvl>
+    <w:lvl w:ilvl="2" w:tplc="0409001B" w:tentative="1">
+      <w:start w:val="1"/>
+      <w:numFmt w:val="lowerRoman"/>
+      <w:lvlText w:val="%3."/>
+      <w:lvlJc w:val="right"/>
+      <w:pPr>
+        <w:ind w:left="1440" w:hanging="480"/>
+      </w:pPr>
+    </w:lvl>
+    <w:lvl w:ilvl="3" w:tplc="0409000F" w:tentative="1">
+      <w:start w:val="1"/>
+      <w:numFmt w:val="decimal"/>
+      <w:lvlText w:val="%4."/>
+      <w:lvlJc w:val="left"/>
+      <w:pPr>
+        <w:ind w:left="1920" w:hanging="480"/>
+      </w:pPr>
+    </w:lvl>
+    <w:lvl w:ilvl="4" w:tplc="04090019" w:tentative="1">
+      <w:start w:val="1"/>
+      <w:numFmt w:val="ideographTraditional"/>
+      <w:lvlText w:val="%5、"/>
+      <w:lvlJc w:val="left"/>
+      <w:pPr>
+        <w:ind w:left="2400" w:hanging="480"/>
+      </w:pPr>
+    </w:lvl>
+    <w:lvl w:ilvl="5" w:tplc="0409001B" w:tentative="1">
+      <w:start w:val="1"/>
+      <w:numFmt w:val="lowerRoman"/>
+      <w:lvlText w:val="%6."/>
+      <w:lvlJc w:val="right"/>
+      <w:pPr>
+        <w:ind w:left="2880" w:hanging="480"/>
+      </w:pPr>
+    </w:lvl>
+    <w:lvl w:ilvl="6" w:tplc="0409000F" w:tentative="1">
+      <w:start w:val="1"/>
+      <w:numFmt w:val="decimal"/>
+      <w:lvlText w:val="%7."/>
+      <w:lvlJc w:val="left"/>
+      <w:pPr>
+        <w:ind w:left="3360" w:hanging="480"/>
+      </w:pPr>
+    </w:lvl>
+    <w:lvl w:ilvl="7" w:tplc="04090019" w:tentative="1">
+      <w:start w:val="1"/>
+      <w:numFmt w:val="ideographTraditional"/>
+      <w:lvlText w:val="%8、"/>
+      <w:lvlJc w:val="left"/>
+      <w:pPr>
+        <w:ind w:left="3840" w:hanging="480"/>
+      </w:pPr>
+    </w:lvl>
+    <w:lvl w:ilvl="8" w:tplc="0409001B" w:tentative="1">
+      <w:start w:val="1"/>
+      <w:numFmt w:val="lowerRoman"/>
+      <w:lvlText w:val="%9."/>
+      <w:lvlJc w:val="right"/>
+      <w:pPr>
+        <w:ind w:left="4320" w:hanging="480"/>
+      </w:pPr>
+    </w:lvl>
+  </w:abstractNum>
   <w:num w:numId="1">
     <w:abstractNumId w:val="0"/>
+  </w:num>
+  <w:num w:numId="2">
+    <w:abstractNumId w:val="2"/>
+  </w:num>
+  <w:num w:numId="3">
+    <w:abstractNumId w:val="4"/>
+  </w:num>
+  <w:num w:numId="4">
+    <w:abstractNumId w:val="1"/>
+  </w:num>
+  <w:num w:numId="5">
+    <w:abstractNumId w:val="5"/>
+  </w:num>
+  <w:num w:numId="6">
+    <w:abstractNumId w:val="3"/>
   </w:num>
 </w:numbering>
 </file>
@@ -1869,53 +2502,6 @@
         </w:p>
       </w:docPartBody>
     </w:docPart>
-    <w:docPart>
-      <w:docPartPr>
-        <w:name w:val="E1DFA2A5E7E34D079ED172852A615492"/>
-        <w:category>
-          <w:name w:val="一般"/>
-          <w:gallery w:val="placeholder"/>
-        </w:category>
-        <w:types>
-          <w:type w:val="bbPlcHdr"/>
-        </w:types>
-        <w:behaviors>
-          <w:behavior w:val="content"/>
-        </w:behaviors>
-        <w:guid w:val="{5E4C8885-90D3-4006-BFAD-EFBBAB6B991D}"/>
-      </w:docPartPr>
-      <w:docPartBody>
-        <w:p>
-          <w:pPr>
-            <w:pStyle w:val="E1DFA2A5E7E34D079ED172852A615492"/>
-          </w:pPr>
-          <w:r>
-            <w:rPr>
-              <w:b/>
-              <w:bCs/>
-              <w:lang w:val="zh-TW"/>
-            </w:rPr>
-            <w:t>[</w:t>
-          </w:r>
-          <w:r>
-            <w:rPr>
-              <w:b/>
-              <w:bCs/>
-              <w:lang w:val="zh-TW"/>
-            </w:rPr>
-            <w:t>鍵入作者名稱</w:t>
-          </w:r>
-          <w:r>
-            <w:rPr>
-              <w:b/>
-              <w:bCs/>
-              <w:lang w:val="zh-TW"/>
-            </w:rPr>
-            <w:t>]</w:t>
-          </w:r>
-        </w:p>
-      </w:docPartBody>
-    </w:docPart>
   </w:docParts>
 </w:glossaryDocument>
 </file>
@@ -1980,6 +2566,7 @@
     <w:rsidRoot w:val="00F0564E"/>
     <w:rsid w:val="0079783C"/>
     <w:rsid w:val="00862FE5"/>
+    <w:rsid w:val="00D26F2A"/>
     <w:rsid w:val="00E5041A"/>
     <w:rsid w:val="00F0564E"/>
   </w:rsids>
@@ -2783,7 +3370,7 @@
 </file>
 
 <file path=customXml/itemProps2.xml><?xml version="1.0" encoding="utf-8"?>
-<ds:datastoreItem xmlns:ds="http://schemas.openxmlformats.org/officeDocument/2006/customXml" ds:itemID="{80D69466-70E8-46D0-B03F-D98F1C9CBEE5}">
+<ds:datastoreItem xmlns:ds="http://schemas.openxmlformats.org/officeDocument/2006/customXml" ds:itemID="{25874794-83C5-495C-B784-EE0AA2A92C57}">
   <ds:schemaRefs>
     <ds:schemaRef ds:uri="http://schemas.openxmlformats.org/officeDocument/2006/bibliography"/>
   </ds:schemaRefs>

</xml_diff>

<commit_message>
Add get XML Demo
</commit_message>
<xml_diff>
--- a/Document/Web Design Memo.docx
+++ b/Document/Web Design Memo.docx
@@ -1061,8 +1061,6 @@
       <w:r>
         <w:t>從別的網站讀取該站資料</w:t>
       </w:r>
-      <w:bookmarkStart w:id="1" w:name="_GoBack"/>
-      <w:bookmarkEnd w:id="1"/>
     </w:p>
     <w:p>
       <w:pPr>
@@ -1270,7 +1268,24 @@
         <w:ind w:leftChars="0" w:left="720"/>
       </w:pPr>
     </w:p>
-    <w:p/>
+    <w:p>
+      <w:pPr>
+        <w:pStyle w:val="a9"/>
+        <w:numPr>
+          <w:ilvl w:val="0"/>
+          <w:numId w:val="7"/>
+        </w:numPr>
+        <w:ind w:leftChars="0"/>
+      </w:pPr>
+      <w:r>
+        <w:t>JSON (JavaScript Object Notation</w:t>
+      </w:r>
+      <w:bookmarkStart w:id="1" w:name="_GoBack"/>
+      <w:bookmarkEnd w:id="1"/>
+      <w:r>
+        <w:t>)</w:t>
+      </w:r>
+    </w:p>
     <w:p>
       <w:pPr>
         <w:widowControl/>
@@ -3983,7 +3998,7 @@
 </file>
 
 <file path=customXml/itemProps2.xml><?xml version="1.0" encoding="utf-8"?>
-<ds:datastoreItem xmlns:ds="http://schemas.openxmlformats.org/officeDocument/2006/customXml" ds:itemID="{090B7A65-DFC8-466A-A9EC-A7E378332550}">
+<ds:datastoreItem xmlns:ds="http://schemas.openxmlformats.org/officeDocument/2006/customXml" ds:itemID="{B92202D2-24B9-4979-A954-5284D8D8B2E7}">
   <ds:schemaRefs>
     <ds:schemaRef ds:uri="http://schemas.openxmlformats.org/officeDocument/2006/bibliography"/>
   </ds:schemaRefs>

</xml_diff>